<commit_message>
Me modificó la descripción CU-31 Cancelar pedido a proveedor
</commit_message>
<xml_diff>
--- a/Documentación/CU-31_CancelarPedidoAProveedor/Descripcion.docx
+++ b/Documentación/CU-31_CancelarPedidoAProveedor/Descripcion.docx
@@ -15,7 +15,7 @@
       <w:tr>
         <w:tc>
           <w:tcPr>
-            <w:tcW w:w="918" w:type="pct"/>
+            <w:tcW w:w="1089" w:type="pct"/>
           </w:tcPr>
           <w:p>
             <w:pPr>
@@ -35,7 +35,7 @@
         </w:tc>
         <w:tc>
           <w:tcPr>
-            <w:tcW w:w="4082" w:type="pct"/>
+            <w:tcW w:w="3911" w:type="pct"/>
           </w:tcPr>
           <w:p>
             <w:pPr>
@@ -50,7 +50,7 @@
       <w:tr>
         <w:tc>
           <w:tcPr>
-            <w:tcW w:w="918" w:type="pct"/>
+            <w:tcW w:w="1089" w:type="pct"/>
           </w:tcPr>
           <w:p>
             <w:pPr>
@@ -70,7 +70,7 @@
         </w:tc>
         <w:tc>
           <w:tcPr>
-            <w:tcW w:w="4082" w:type="pct"/>
+            <w:tcW w:w="3911" w:type="pct"/>
           </w:tcPr>
           <w:p>
             <w:pPr>
@@ -85,7 +85,7 @@
       <w:tr>
         <w:tc>
           <w:tcPr>
-            <w:tcW w:w="918" w:type="pct"/>
+            <w:tcW w:w="1089" w:type="pct"/>
           </w:tcPr>
           <w:p>
             <w:pPr>
@@ -105,7 +105,7 @@
         </w:tc>
         <w:tc>
           <w:tcPr>
-            <w:tcW w:w="4082" w:type="pct"/>
+            <w:tcW w:w="3911" w:type="pct"/>
           </w:tcPr>
           <w:p>
             <w:pPr>
@@ -120,7 +120,7 @@
       <w:tr>
         <w:tc>
           <w:tcPr>
-            <w:tcW w:w="918" w:type="pct"/>
+            <w:tcW w:w="1089" w:type="pct"/>
           </w:tcPr>
           <w:p>
             <w:pPr>
@@ -140,7 +140,7 @@
         </w:tc>
         <w:tc>
           <w:tcPr>
-            <w:tcW w:w="4082" w:type="pct"/>
+            <w:tcW w:w="3911" w:type="pct"/>
           </w:tcPr>
           <w:p>
             <w:pPr>
@@ -155,7 +155,7 @@
       <w:tr>
         <w:tc>
           <w:tcPr>
-            <w:tcW w:w="918" w:type="pct"/>
+            <w:tcW w:w="1089" w:type="pct"/>
           </w:tcPr>
           <w:p>
             <w:pPr>
@@ -175,7 +175,7 @@
         </w:tc>
         <w:tc>
           <w:tcPr>
-            <w:tcW w:w="4082" w:type="pct"/>
+            <w:tcW w:w="3911" w:type="pct"/>
           </w:tcPr>
           <w:p>
             <w:pPr>
@@ -190,7 +190,7 @@
       <w:tr>
         <w:tc>
           <w:tcPr>
-            <w:tcW w:w="918" w:type="pct"/>
+            <w:tcW w:w="1089" w:type="pct"/>
           </w:tcPr>
           <w:p>
             <w:pPr>
@@ -210,17 +210,14 @@
         </w:tc>
         <w:tc>
           <w:tcPr>
-            <w:tcW w:w="4082" w:type="pct"/>
+            <w:tcW w:w="3911" w:type="pct"/>
           </w:tcPr>
           <w:p>
             <w:pPr>
               <w:jc w:val="both"/>
             </w:pPr>
             <w:r>
-              <w:t>PRE-01 Debe de existir al menos un PEDIDO vigente</w:t>
-            </w:r>
-            <w:r>
-              <w:t xml:space="preserve"> registrado en el sistema.</w:t>
+              <w:t>PRE-01 Debe de existir al menos un pedido vigente registrado en el sistema.</w:t>
             </w:r>
           </w:p>
         </w:tc>
@@ -228,7 +225,7 @@
       <w:tr>
         <w:tc>
           <w:tcPr>
-            <w:tcW w:w="918" w:type="pct"/>
+            <w:tcW w:w="1089" w:type="pct"/>
           </w:tcPr>
           <w:p>
             <w:pPr>
@@ -248,86 +245,35 @@
         </w:tc>
         <w:tc>
           <w:tcPr>
-            <w:tcW w:w="4082" w:type="pct"/>
+            <w:tcW w:w="3911" w:type="pct"/>
           </w:tcPr>
           <w:p>
             <w:pPr>
               <w:pStyle w:val="Prrafodelista"/>
               <w:numPr>
                 <w:ilvl w:val="0"/>
-                <w:numId w:val="1"/>
+                <w:numId w:val="8"/>
               </w:numPr>
               <w:jc w:val="both"/>
             </w:pPr>
             <w:r>
-              <w:t xml:space="preserve">El sistema muestra la ventana </w:t>
+              <w:t>El sistema muestra la ventana “</w:t>
             </w:r>
             <w:proofErr w:type="spellStart"/>
             <w:r>
-              <w:t>CancelarPedidoView</w:t>
+              <w:t>ConfirmacionView</w:t>
             </w:r>
             <w:proofErr w:type="spellEnd"/>
             <w:r>
-              <w:t xml:space="preserve"> con los</w:t>
-            </w:r>
-            <w:r>
-              <w:t xml:space="preserve"> siguientes</w:t>
-            </w:r>
-            <w:r>
-              <w:t xml:space="preserve"> campos </w:t>
-            </w:r>
-            <w:r>
-              <w:t xml:space="preserve">bloqueados: </w:t>
+              <w:t>” con el mensaje “¿Estás seguro de cancelar el pedido [</w:t>
             </w:r>
             <w:proofErr w:type="spellStart"/>
             <w:r>
-              <w:t>fechaEntrega</w:t>
+              <w:t>noPedido</w:t>
             </w:r>
             <w:proofErr w:type="spellEnd"/>
             <w:r>
-              <w:t xml:space="preserve">, </w:t>
-            </w:r>
-            <w:proofErr w:type="spellStart"/>
-            <w:r>
-              <w:t>fechaPedido</w:t>
-            </w:r>
-            <w:proofErr w:type="spellEnd"/>
-            <w:r>
-              <w:t xml:space="preserve">, </w:t>
-            </w:r>
-            <w:proofErr w:type="spellStart"/>
-            <w:r>
-              <w:t>noPedido</w:t>
-            </w:r>
-            <w:proofErr w:type="spellEnd"/>
-            <w:r>
-              <w:t xml:space="preserve"> y una lista con los productos.</w:t>
-            </w:r>
-            <w:r>
-              <w:t xml:space="preserve"> Un botón “</w:t>
-            </w:r>
-            <w:r>
-              <w:t>Eliminar</w:t>
-            </w:r>
-            <w:r>
-              <w:t>” que se encuentra deshabilitado y un botón “Cancelar”.</w:t>
-            </w:r>
-            <w:r>
-              <w:t xml:space="preserve"> </w:t>
-            </w:r>
-            <w:proofErr w:type="gramStart"/>
-            <w:r>
-              <w:t>(</w:t>
-            </w:r>
-            <w:proofErr w:type="gramEnd"/>
-            <w:r>
-              <w:t xml:space="preserve"> </w:t>
-            </w:r>
-            <w:r>
-              <w:t>EX-01</w:t>
-            </w:r>
-            <w:r>
-              <w:t>)</w:t>
+              <w:t>]? Esta acción no se puede deshacer” junto con los botones “Aceptar” y “Cancelar”.</w:t>
             </w:r>
           </w:p>
           <w:p>
@@ -335,24 +281,12 @@
               <w:pStyle w:val="Prrafodelista"/>
               <w:numPr>
                 <w:ilvl w:val="0"/>
-                <w:numId w:val="1"/>
+                <w:numId w:val="8"/>
               </w:numPr>
               <w:jc w:val="both"/>
             </w:pPr>
             <w:r>
-              <w:t xml:space="preserve">El actor </w:t>
-            </w:r>
-            <w:r>
-              <w:t>da clic en el botón “Eliminar</w:t>
-            </w:r>
-            <w:r>
-              <w:t>”</w:t>
-            </w:r>
-            <w:r>
-              <w:t>.</w:t>
-            </w:r>
-            <w:r>
-              <w:t xml:space="preserve"> (FA-01)</w:t>
+              <w:t>El administrador da clic en el botón “Aceptar”. (FA-01)</w:t>
             </w:r>
           </w:p>
           <w:p>
@@ -360,218 +294,24 @@
               <w:pStyle w:val="Prrafodelista"/>
               <w:numPr>
                 <w:ilvl w:val="0"/>
-                <w:numId w:val="1"/>
+                <w:numId w:val="8"/>
               </w:numPr>
               <w:jc w:val="both"/>
             </w:pPr>
             <w:r>
-              <w:t xml:space="preserve">El sistema muestra una ventana </w:t>
+              <w:t>El sistema cambia el estado del PEDIDO a cancelado en la base de datos y cierra la ventana “</w:t>
             </w:r>
             <w:proofErr w:type="spellStart"/>
             <w:r>
-              <w:t>WarningView</w:t>
+              <w:t>ConfirmaciónView</w:t>
             </w:r>
             <w:proofErr w:type="spellEnd"/>
             <w:r>
-              <w:t xml:space="preserve"> con el mensaje “Estas seguro de </w:t>
-            </w:r>
-            <w:r>
-              <w:t>Eliminar</w:t>
-            </w:r>
-            <w:r>
-              <w:t xml:space="preserve"> el pedido [</w:t>
-            </w:r>
-            <w:proofErr w:type="spellStart"/>
-            <w:r>
-              <w:t>noPedido</w:t>
-            </w:r>
-            <w:proofErr w:type="spellEnd"/>
-            <w:r>
-              <w:t>]” junto con los botones</w:t>
-            </w:r>
-            <w:r>
-              <w:t xml:space="preserve"> “Aceptar” y el botón “Cancelar”.</w:t>
-            </w:r>
-          </w:p>
-          <w:p>
-            <w:pPr>
-              <w:pStyle w:val="Prrafodelista"/>
-              <w:numPr>
-                <w:ilvl w:val="0"/>
-                <w:numId w:val="1"/>
-              </w:numPr>
-              <w:jc w:val="both"/>
-            </w:pPr>
-            <w:r>
-              <w:t>El actor da clic en el botón “Aceptar”. (FA-02)</w:t>
-            </w:r>
-          </w:p>
-          <w:p>
-            <w:pPr>
-              <w:pStyle w:val="Prrafodelista"/>
-              <w:numPr>
-                <w:ilvl w:val="0"/>
-                <w:numId w:val="1"/>
-              </w:numPr>
-              <w:jc w:val="both"/>
-            </w:pPr>
-            <w:r>
-              <w:t>El sistema</w:t>
-            </w:r>
-            <w:r>
-              <w:t xml:space="preserve"> cierra la ventana </w:t>
-            </w:r>
-            <w:proofErr w:type="spellStart"/>
-            <w:r>
-              <w:t>WarningView</w:t>
-            </w:r>
-            <w:proofErr w:type="spellEnd"/>
-            <w:r>
-              <w:t>,</w:t>
-            </w:r>
-            <w:r>
-              <w:t xml:space="preserve"> </w:t>
-            </w:r>
-            <w:r>
-              <w:t>actualiza</w:t>
-            </w:r>
-            <w:r>
-              <w:t xml:space="preserve"> el</w:t>
-            </w:r>
-            <w:r>
-              <w:t xml:space="preserve"> </w:t>
-            </w:r>
-            <w:r>
-              <w:t xml:space="preserve">registro del </w:t>
-            </w:r>
-            <w:r>
-              <w:t>PEDIDO</w:t>
-            </w:r>
-            <w:r>
-              <w:t xml:space="preserve"> </w:t>
-            </w:r>
-            <w:r>
-              <w:t>(estado)</w:t>
-            </w:r>
-            <w:r>
-              <w:t xml:space="preserve"> dentro de la base de datos y muestra una ventana </w:t>
-            </w:r>
-            <w:proofErr w:type="spellStart"/>
-            <w:r>
-              <w:t>InfoView</w:t>
-            </w:r>
-            <w:proofErr w:type="spellEnd"/>
-            <w:r>
-              <w:t xml:space="preserve"> </w:t>
-            </w:r>
-            <w:r>
-              <w:t>con el mensaje “</w:t>
-            </w:r>
-            <w:r>
-              <w:t xml:space="preserve">El </w:t>
-            </w:r>
-            <w:r>
-              <w:t>pedido [</w:t>
-            </w:r>
-            <w:proofErr w:type="spellStart"/>
-            <w:r>
-              <w:t>noPedido</w:t>
-            </w:r>
-            <w:proofErr w:type="spellEnd"/>
-            <w:r>
-              <w:t xml:space="preserve">] se ha </w:t>
-            </w:r>
-            <w:r>
-              <w:t>cancelado</w:t>
-            </w:r>
-            <w:r>
-              <w:t xml:space="preserve"> correctamente</w:t>
-            </w:r>
-            <w:r>
-              <w:t>”</w:t>
-            </w:r>
-            <w:r>
-              <w:t xml:space="preserve"> </w:t>
-            </w:r>
-            <w:r>
-              <w:t xml:space="preserve">junto con un botón de </w:t>
-            </w:r>
-            <w:r>
-              <w:t>“Aceptar”</w:t>
-            </w:r>
-            <w:r>
-              <w:t>.</w:t>
-            </w:r>
-            <w:r>
-              <w:t xml:space="preserve"> </w:t>
-            </w:r>
-            <w:proofErr w:type="gramStart"/>
-            <w:r>
-              <w:t>(</w:t>
-            </w:r>
-            <w:proofErr w:type="gramEnd"/>
-            <w:r>
-              <w:t xml:space="preserve"> </w:t>
-            </w:r>
-            <w:r>
-              <w:t>EX-01</w:t>
-            </w:r>
-            <w:r>
-              <w:t>)</w:t>
-            </w:r>
-          </w:p>
-          <w:p>
-            <w:pPr>
-              <w:pStyle w:val="Prrafodelista"/>
-              <w:numPr>
-                <w:ilvl w:val="0"/>
-                <w:numId w:val="1"/>
-              </w:numPr>
-              <w:jc w:val="both"/>
-            </w:pPr>
-            <w:r>
-              <w:t>El actor hace clic en el botón “Aceptar”.</w:t>
-            </w:r>
-          </w:p>
-          <w:p>
-            <w:pPr>
-              <w:pStyle w:val="Prrafodelista"/>
-              <w:numPr>
-                <w:ilvl w:val="0"/>
-                <w:numId w:val="1"/>
-              </w:numPr>
-              <w:jc w:val="both"/>
-            </w:pPr>
-            <w:r>
-              <w:t xml:space="preserve">El sistema cierra la ventana </w:t>
-            </w:r>
-            <w:proofErr w:type="spellStart"/>
-            <w:r>
-              <w:t>InfoView</w:t>
-            </w:r>
-            <w:proofErr w:type="spellEnd"/>
-            <w:r>
-              <w:t xml:space="preserve"> </w:t>
-            </w:r>
-            <w:r>
-              <w:t xml:space="preserve">y la ventana </w:t>
-            </w:r>
-            <w:proofErr w:type="spellStart"/>
-            <w:r>
-              <w:t>CancelarPedidoView</w:t>
-            </w:r>
-            <w:proofErr w:type="spellEnd"/>
-            <w:r>
-              <w:t>.</w:t>
-            </w:r>
-          </w:p>
-          <w:p>
-            <w:pPr>
-              <w:pStyle w:val="Prrafodelista"/>
-              <w:numPr>
-                <w:ilvl w:val="0"/>
-                <w:numId w:val="1"/>
-              </w:numPr>
+              <w:t>” (EX-01)</w:t>
+            </w:r>
+          </w:p>
+          <w:p>
+            <w:pPr>
               <w:jc w:val="both"/>
             </w:pPr>
             <w:r>
@@ -583,7 +323,7 @@
       <w:tr>
         <w:tc>
           <w:tcPr>
-            <w:tcW w:w="918" w:type="pct"/>
+            <w:tcW w:w="1089" w:type="pct"/>
           </w:tcPr>
           <w:p>
             <w:pPr>
@@ -603,7 +343,7 @@
         </w:tc>
         <w:tc>
           <w:tcPr>
-            <w:tcW w:w="4082" w:type="pct"/>
+            <w:tcW w:w="3911" w:type="pct"/>
           </w:tcPr>
           <w:p>
             <w:pPr>
@@ -618,15 +358,12 @@
               <w:pStyle w:val="Prrafodelista"/>
               <w:numPr>
                 <w:ilvl w:val="0"/>
-                <w:numId w:val="5"/>
+                <w:numId w:val="7"/>
               </w:numPr>
               <w:jc w:val="both"/>
             </w:pPr>
             <w:r>
-              <w:t>El actor hace clic en el botón “Cancelar”</w:t>
-            </w:r>
-            <w:r>
-              <w:t>.</w:t>
+              <w:t>El administrador da clic en el botón “Cancelar”</w:t>
             </w:r>
           </w:p>
           <w:p>
@@ -634,47 +371,21 @@
               <w:pStyle w:val="Prrafodelista"/>
               <w:numPr>
                 <w:ilvl w:val="0"/>
-                <w:numId w:val="5"/>
+                <w:numId w:val="7"/>
               </w:numPr>
               <w:jc w:val="both"/>
             </w:pPr>
             <w:r>
-              <w:t xml:space="preserve">El sistema cierra la ventana </w:t>
+              <w:t>El sistema cierra la ventana “</w:t>
             </w:r>
             <w:proofErr w:type="spellStart"/>
             <w:r>
-              <w:t>CancelarPedidoView</w:t>
+              <w:t>ConfirmaciónView</w:t>
             </w:r>
             <w:proofErr w:type="spellEnd"/>
-          </w:p>
-          <w:p>
-            <w:pPr>
-              <w:pStyle w:val="Prrafodelista"/>
-              <w:numPr>
-                <w:ilvl w:val="0"/>
-                <w:numId w:val="5"/>
-              </w:numPr>
-              <w:jc w:val="both"/>
-            </w:pPr>
-            <w:r>
-              <w:t>Fin del caso de uso</w:t>
-            </w:r>
-            <w:r>
-              <w:t>.</w:t>
-            </w:r>
-          </w:p>
-          <w:p>
-            <w:pPr>
-              <w:jc w:val="both"/>
-            </w:pPr>
-            <w:r>
-              <w:t xml:space="preserve">FA-02 Cancelar dentro de la ventana </w:t>
-            </w:r>
-            <w:proofErr w:type="spellStart"/>
-            <w:r>
-              <w:t>WarningView</w:t>
-            </w:r>
-            <w:proofErr w:type="spellEnd"/>
+            <w:r>
+              <w:t>”</w:t>
+            </w:r>
           </w:p>
           <w:p>
             <w:pPr>
@@ -686,41 +397,7 @@
               <w:jc w:val="both"/>
             </w:pPr>
             <w:r>
-              <w:t>El actor hace clic en el botón “Cancelar”.</w:t>
-            </w:r>
-          </w:p>
-          <w:p>
-            <w:pPr>
-              <w:pStyle w:val="Prrafodelista"/>
-              <w:numPr>
-                <w:ilvl w:val="0"/>
-                <w:numId w:val="6"/>
-              </w:numPr>
-              <w:jc w:val="both"/>
-            </w:pPr>
-            <w:r>
-              <w:t xml:space="preserve">El sistema cierra la ventana </w:t>
-            </w:r>
-            <w:proofErr w:type="spellStart"/>
-            <w:r>
-              <w:t>WarningView</w:t>
-            </w:r>
-            <w:proofErr w:type="spellEnd"/>
-            <w:r>
-              <w:t>.</w:t>
-            </w:r>
-          </w:p>
-          <w:p>
-            <w:pPr>
-              <w:pStyle w:val="Prrafodelista"/>
-              <w:numPr>
-                <w:ilvl w:val="0"/>
-                <w:numId w:val="6"/>
-              </w:numPr>
-              <w:jc w:val="both"/>
-            </w:pPr>
-            <w:r>
-              <w:t>Regresa a el paso numero 2 del flujo normal.</w:t>
+              <w:t>Fin del caso de uso.</w:t>
             </w:r>
           </w:p>
         </w:tc>
@@ -728,7 +405,7 @@
       <w:tr>
         <w:tc>
           <w:tcPr>
-            <w:tcW w:w="918" w:type="pct"/>
+            <w:tcW w:w="1089" w:type="pct"/>
           </w:tcPr>
           <w:p>
             <w:pPr>
@@ -748,26 +425,14 @@
         </w:tc>
         <w:tc>
           <w:tcPr>
-            <w:tcW w:w="4082" w:type="pct"/>
+            <w:tcW w:w="3911" w:type="pct"/>
           </w:tcPr>
           <w:p>
-            <w:r>
-              <w:t xml:space="preserve">EX-01 </w:t>
-            </w:r>
-            <w:r>
-              <w:t xml:space="preserve">No hay </w:t>
-            </w:r>
-            <w:r>
-              <w:t>C</w:t>
-            </w:r>
-            <w:r>
-              <w:t xml:space="preserve">onexión a la </w:t>
-            </w:r>
-            <w:r>
-              <w:t>R</w:t>
-            </w:r>
-            <w:r>
-              <w:t>ed</w:t>
+            <w:pPr>
+              <w:jc w:val="both"/>
+            </w:pPr>
+            <w:r>
+              <w:t>EX-01 No hay conexión con la base de datos</w:t>
             </w:r>
           </w:p>
           <w:p>
@@ -777,9 +442,10 @@
                 <w:ilvl w:val="0"/>
                 <w:numId w:val="4"/>
               </w:numPr>
-            </w:pPr>
-            <w:r>
-              <w:t xml:space="preserve">El sistema muestra una ventana </w:t>
+              <w:jc w:val="both"/>
+            </w:pPr>
+            <w:r>
+              <w:t>El sistema muestra la ventana “</w:t>
             </w:r>
             <w:proofErr w:type="spellStart"/>
             <w:r>
@@ -787,31 +453,19 @@
             </w:r>
             <w:proofErr w:type="spellEnd"/>
             <w:r>
-              <w:t xml:space="preserve"> </w:t>
-            </w:r>
-            <w:r>
-              <w:t>con el mensaje “</w:t>
-            </w:r>
-            <w:r>
-              <w:t xml:space="preserve">No se pudo conectar a </w:t>
-            </w:r>
-            <w:r>
-              <w:t>la red de la empresa</w:t>
-            </w:r>
-            <w:r>
-              <w:t>, por favor revise su conexión</w:t>
+              <w:t xml:space="preserve">” con el mensaje </w:t>
+            </w:r>
+            <w:r>
+              <w:t>“</w:t>
+            </w:r>
+            <w:r>
+              <w:t>No se pudo conectar a la red del supermercado, inténtelo de nuevo más tarde</w:t>
             </w:r>
             <w:r>
               <w:t xml:space="preserve">” </w:t>
             </w:r>
             <w:r>
-              <w:t xml:space="preserve">junto con un botón de </w:t>
-            </w:r>
-            <w:r>
-              <w:t>“Aceptar”</w:t>
-            </w:r>
-            <w:r>
-              <w:t>.</w:t>
+              <w:t>y un botón “Aceptar”.</w:t>
             </w:r>
           </w:p>
           <w:p>
@@ -821,6 +475,7 @@
                 <w:ilvl w:val="0"/>
                 <w:numId w:val="4"/>
               </w:numPr>
+              <w:jc w:val="both"/>
             </w:pPr>
             <w:r>
               <w:t>El actor hace clic en el botón “Aceptar”.</w:t>
@@ -833,21 +488,10 @@
                 <w:ilvl w:val="0"/>
                 <w:numId w:val="4"/>
               </w:numPr>
-            </w:pPr>
-            <w:r>
-              <w:t>El sistema cierra la</w:t>
-            </w:r>
-            <w:r>
-              <w:t>s</w:t>
-            </w:r>
-            <w:r>
-              <w:t xml:space="preserve"> ventana</w:t>
-            </w:r>
-            <w:r>
-              <w:t>s</w:t>
-            </w:r>
-            <w:r>
-              <w:t xml:space="preserve"> </w:t>
+              <w:jc w:val="both"/>
+            </w:pPr>
+            <w:r>
+              <w:t>El sistema cierra la ventana “</w:t>
             </w:r>
             <w:proofErr w:type="spellStart"/>
             <w:r>
@@ -855,15 +499,15 @@
             </w:r>
             <w:proofErr w:type="spellEnd"/>
             <w:r>
-              <w:t xml:space="preserve"> y </w:t>
+              <w:t>” y “</w:t>
             </w:r>
             <w:proofErr w:type="spellStart"/>
             <w:r>
-              <w:t>CancelarPedidoView</w:t>
+              <w:t>ConfirmaciónView</w:t>
             </w:r>
             <w:proofErr w:type="spellEnd"/>
             <w:r>
-              <w:t>.</w:t>
+              <w:t>”.</w:t>
             </w:r>
           </w:p>
           <w:p>
@@ -875,7 +519,7 @@
               </w:numPr>
             </w:pPr>
             <w:r>
-              <w:t xml:space="preserve">Fin del caso de uso </w:t>
+              <w:t>Fin del caso de uso.</w:t>
             </w:r>
           </w:p>
         </w:tc>
@@ -883,7 +527,7 @@
       <w:tr>
         <w:tc>
           <w:tcPr>
-            <w:tcW w:w="918" w:type="pct"/>
+            <w:tcW w:w="1089" w:type="pct"/>
           </w:tcPr>
           <w:p>
             <w:pPr>
@@ -897,42 +541,23 @@
                 <w:b/>
                 <w:bCs/>
               </w:rPr>
-              <w:lastRenderedPageBreak/>
               <w:t>Postcondiciones</w:t>
             </w:r>
           </w:p>
         </w:tc>
         <w:tc>
           <w:tcPr>
-            <w:tcW w:w="4082" w:type="pct"/>
+            <w:tcW w:w="3911" w:type="pct"/>
           </w:tcPr>
           <w:p>
             <w:r>
-              <w:t xml:space="preserve">POS-01 El </w:t>
-            </w:r>
-            <w:r>
-              <w:t>PEDIDO (estado)</w:t>
-            </w:r>
-            <w:r>
-              <w:t xml:space="preserve"> </w:t>
-            </w:r>
-            <w:r>
-              <w:t xml:space="preserve">cambia a </w:t>
-            </w:r>
-            <w:r>
-              <w:t>“</w:t>
-            </w:r>
-            <w:r>
-              <w:t>C</w:t>
-            </w:r>
-            <w:r>
-              <w:t>ancelado</w:t>
-            </w:r>
-            <w:r>
-              <w:t>”</w:t>
-            </w:r>
-            <w:r>
-              <w:t>.</w:t>
+              <w:t>POS-01 El estado del PEDIDO cambia a “</w:t>
+            </w:r>
+            <w:r>
+              <w:t>Cancelado</w:t>
+            </w:r>
+            <w:r>
+              <w:t>” en la base de datos correctamente.</w:t>
             </w:r>
           </w:p>
         </w:tc>
@@ -1219,6 +844,95 @@
     </w:lvl>
   </w:abstractNum>
   <w:abstractNum w:abstractNumId="3" w15:restartNumberingAfterBreak="0">
+    <w:nsid w:val="2B796B5E"/>
+    <w:multiLevelType w:val="hybridMultilevel"/>
+    <w:tmpl w:val="A7F03780"/>
+    <w:lvl w:ilvl="0" w:tplc="0409000F">
+      <w:start w:val="1"/>
+      <w:numFmt w:val="decimal"/>
+      <w:lvlText w:val="%1."/>
+      <w:lvlJc w:val="left"/>
+      <w:pPr>
+        <w:ind w:left="720" w:hanging="360"/>
+      </w:pPr>
+      <w:rPr>
+        <w:rFonts w:hint="default"/>
+      </w:rPr>
+    </w:lvl>
+    <w:lvl w:ilvl="1" w:tplc="04090019" w:tentative="1">
+      <w:start w:val="1"/>
+      <w:numFmt w:val="lowerLetter"/>
+      <w:lvlText w:val="%2."/>
+      <w:lvlJc w:val="left"/>
+      <w:pPr>
+        <w:ind w:left="1440" w:hanging="360"/>
+      </w:pPr>
+    </w:lvl>
+    <w:lvl w:ilvl="2" w:tplc="0409001B" w:tentative="1">
+      <w:start w:val="1"/>
+      <w:numFmt w:val="lowerRoman"/>
+      <w:lvlText w:val="%3."/>
+      <w:lvlJc w:val="right"/>
+      <w:pPr>
+        <w:ind w:left="2160" w:hanging="180"/>
+      </w:pPr>
+    </w:lvl>
+    <w:lvl w:ilvl="3" w:tplc="0409000F" w:tentative="1">
+      <w:start w:val="1"/>
+      <w:numFmt w:val="decimal"/>
+      <w:lvlText w:val="%4."/>
+      <w:lvlJc w:val="left"/>
+      <w:pPr>
+        <w:ind w:left="2880" w:hanging="360"/>
+      </w:pPr>
+    </w:lvl>
+    <w:lvl w:ilvl="4" w:tplc="04090019" w:tentative="1">
+      <w:start w:val="1"/>
+      <w:numFmt w:val="lowerLetter"/>
+      <w:lvlText w:val="%5."/>
+      <w:lvlJc w:val="left"/>
+      <w:pPr>
+        <w:ind w:left="3600" w:hanging="360"/>
+      </w:pPr>
+    </w:lvl>
+    <w:lvl w:ilvl="5" w:tplc="0409001B" w:tentative="1">
+      <w:start w:val="1"/>
+      <w:numFmt w:val="lowerRoman"/>
+      <w:lvlText w:val="%6."/>
+      <w:lvlJc w:val="right"/>
+      <w:pPr>
+        <w:ind w:left="4320" w:hanging="180"/>
+      </w:pPr>
+    </w:lvl>
+    <w:lvl w:ilvl="6" w:tplc="0409000F" w:tentative="1">
+      <w:start w:val="1"/>
+      <w:numFmt w:val="decimal"/>
+      <w:lvlText w:val="%7."/>
+      <w:lvlJc w:val="left"/>
+      <w:pPr>
+        <w:ind w:left="5040" w:hanging="360"/>
+      </w:pPr>
+    </w:lvl>
+    <w:lvl w:ilvl="7" w:tplc="04090019" w:tentative="1">
+      <w:start w:val="1"/>
+      <w:numFmt w:val="lowerLetter"/>
+      <w:lvlText w:val="%8."/>
+      <w:lvlJc w:val="left"/>
+      <w:pPr>
+        <w:ind w:left="5760" w:hanging="360"/>
+      </w:pPr>
+    </w:lvl>
+    <w:lvl w:ilvl="8" w:tplc="0409001B" w:tentative="1">
+      <w:start w:val="1"/>
+      <w:numFmt w:val="lowerRoman"/>
+      <w:lvlText w:val="%9."/>
+      <w:lvlJc w:val="right"/>
+      <w:pPr>
+        <w:ind w:left="6480" w:hanging="180"/>
+      </w:pPr>
+    </w:lvl>
+  </w:abstractNum>
+  <w:abstractNum w:abstractNumId="4" w15:restartNumberingAfterBreak="0">
     <w:nsid w:val="2D2D55FC"/>
     <w:multiLevelType w:val="hybridMultilevel"/>
     <w:tmpl w:val="3E42FD74"/>
@@ -1307,7 +1021,96 @@
       </w:pPr>
     </w:lvl>
   </w:abstractNum>
-  <w:abstractNum w:abstractNumId="4" w15:restartNumberingAfterBreak="0">
+  <w:abstractNum w:abstractNumId="5" w15:restartNumberingAfterBreak="0">
+    <w:nsid w:val="2D8B6EBE"/>
+    <w:multiLevelType w:val="hybridMultilevel"/>
+    <w:tmpl w:val="C7D24CB6"/>
+    <w:lvl w:ilvl="0" w:tplc="FFFFFFFF">
+      <w:start w:val="1"/>
+      <w:numFmt w:val="decimal"/>
+      <w:lvlText w:val="%1."/>
+      <w:lvlJc w:val="left"/>
+      <w:pPr>
+        <w:ind w:left="720" w:hanging="360"/>
+      </w:pPr>
+      <w:rPr>
+        <w:rFonts w:hint="default"/>
+      </w:rPr>
+    </w:lvl>
+    <w:lvl w:ilvl="1" w:tplc="FFFFFFFF" w:tentative="1">
+      <w:start w:val="1"/>
+      <w:numFmt w:val="lowerLetter"/>
+      <w:lvlText w:val="%2."/>
+      <w:lvlJc w:val="left"/>
+      <w:pPr>
+        <w:ind w:left="1440" w:hanging="360"/>
+      </w:pPr>
+    </w:lvl>
+    <w:lvl w:ilvl="2" w:tplc="FFFFFFFF" w:tentative="1">
+      <w:start w:val="1"/>
+      <w:numFmt w:val="lowerRoman"/>
+      <w:lvlText w:val="%3."/>
+      <w:lvlJc w:val="right"/>
+      <w:pPr>
+        <w:ind w:left="2160" w:hanging="180"/>
+      </w:pPr>
+    </w:lvl>
+    <w:lvl w:ilvl="3" w:tplc="FFFFFFFF" w:tentative="1">
+      <w:start w:val="1"/>
+      <w:numFmt w:val="decimal"/>
+      <w:lvlText w:val="%4."/>
+      <w:lvlJc w:val="left"/>
+      <w:pPr>
+        <w:ind w:left="2880" w:hanging="360"/>
+      </w:pPr>
+    </w:lvl>
+    <w:lvl w:ilvl="4" w:tplc="FFFFFFFF" w:tentative="1">
+      <w:start w:val="1"/>
+      <w:numFmt w:val="lowerLetter"/>
+      <w:lvlText w:val="%5."/>
+      <w:lvlJc w:val="left"/>
+      <w:pPr>
+        <w:ind w:left="3600" w:hanging="360"/>
+      </w:pPr>
+    </w:lvl>
+    <w:lvl w:ilvl="5" w:tplc="FFFFFFFF" w:tentative="1">
+      <w:start w:val="1"/>
+      <w:numFmt w:val="lowerRoman"/>
+      <w:lvlText w:val="%6."/>
+      <w:lvlJc w:val="right"/>
+      <w:pPr>
+        <w:ind w:left="4320" w:hanging="180"/>
+      </w:pPr>
+    </w:lvl>
+    <w:lvl w:ilvl="6" w:tplc="FFFFFFFF" w:tentative="1">
+      <w:start w:val="1"/>
+      <w:numFmt w:val="decimal"/>
+      <w:lvlText w:val="%7."/>
+      <w:lvlJc w:val="left"/>
+      <w:pPr>
+        <w:ind w:left="5040" w:hanging="360"/>
+      </w:pPr>
+    </w:lvl>
+    <w:lvl w:ilvl="7" w:tplc="FFFFFFFF" w:tentative="1">
+      <w:start w:val="1"/>
+      <w:numFmt w:val="lowerLetter"/>
+      <w:lvlText w:val="%8."/>
+      <w:lvlJc w:val="left"/>
+      <w:pPr>
+        <w:ind w:left="5760" w:hanging="360"/>
+      </w:pPr>
+    </w:lvl>
+    <w:lvl w:ilvl="8" w:tplc="FFFFFFFF" w:tentative="1">
+      <w:start w:val="1"/>
+      <w:numFmt w:val="lowerRoman"/>
+      <w:lvlText w:val="%9."/>
+      <w:lvlJc w:val="right"/>
+      <w:pPr>
+        <w:ind w:left="6480" w:hanging="180"/>
+      </w:pPr>
+    </w:lvl>
+  </w:abstractNum>
+  <w:abstractNum w:abstractNumId="6" w15:restartNumberingAfterBreak="0">
     <w:nsid w:val="51A73A68"/>
     <w:multiLevelType w:val="hybridMultilevel"/>
     <w:tmpl w:val="56429370"/>
@@ -1396,7 +1199,7 @@
       </w:pPr>
     </w:lvl>
   </w:abstractNum>
-  <w:abstractNum w:abstractNumId="5" w15:restartNumberingAfterBreak="0">
+  <w:abstractNum w:abstractNumId="7" w15:restartNumberingAfterBreak="0">
     <w:nsid w:val="60F733D2"/>
     <w:multiLevelType w:val="hybridMultilevel"/>
     <w:tmpl w:val="08785736"/>
@@ -1489,19 +1292,25 @@
     <w:abstractNumId w:val="1"/>
   </w:num>
   <w:num w:numId="2" w16cid:durableId="475494482">
-    <w:abstractNumId w:val="4"/>
+    <w:abstractNumId w:val="6"/>
   </w:num>
   <w:num w:numId="3" w16cid:durableId="290944375">
     <w:abstractNumId w:val="2"/>
   </w:num>
   <w:num w:numId="4" w16cid:durableId="986933752">
-    <w:abstractNumId w:val="3"/>
+    <w:abstractNumId w:val="4"/>
   </w:num>
   <w:num w:numId="5" w16cid:durableId="950165006">
-    <w:abstractNumId w:val="5"/>
+    <w:abstractNumId w:val="7"/>
   </w:num>
   <w:num w:numId="6" w16cid:durableId="924220236">
     <w:abstractNumId w:val="0"/>
+  </w:num>
+  <w:num w:numId="7" w16cid:durableId="1521896661">
+    <w:abstractNumId w:val="3"/>
+  </w:num>
+  <w:num w:numId="8" w16cid:durableId="736635834">
+    <w:abstractNumId w:val="5"/>
   </w:num>
 </w:numbering>
 </file>
@@ -1906,7 +1715,7 @@
   <w:style w:type="paragraph" w:default="1" w:styleId="Normal">
     <w:name w:val="Normal"/>
     <w:qFormat/>
-    <w:rsid w:val="001701C2"/>
+    <w:rsid w:val="001A53A8"/>
   </w:style>
   <w:style w:type="paragraph" w:styleId="Ttulo1">
     <w:name w:val="heading 1"/>

</xml_diff>